<commit_message>
Updating for deliverable 3
</commit_message>
<xml_diff>
--- a/scripts/outputs/step3/step3_benchmark_list.docx
+++ b/scripts/outputs/step3/step3_benchmark_list.docx
@@ -15,7 +15,7 @@
         <w:rPr>
           <w:sz w:val="20"/>
         </w:rPr>
-        <w:t>Records: 235</w:t>
+        <w:t>Records: 266</w:t>
       </w:r>
     </w:p>
     <w:p>
@@ -96,7 +96,7 @@
         <w:spacing w:after="120"/>
       </w:pPr>
       <w:r>
-        <w:t>Mongolia: Impact of Early Warning Early Action—Protecting the livelihoods of herders from a dzud winter. FAO, 32 pp</w:t>
+        <w:t>Mongolia: Impact of Early Warning Early Action—Protecting the livelihoods of herders from a dzud winter. FAO, 32 pp. nan</w:t>
       </w:r>
     </w:p>
     <w:p>
@@ -105,7 +105,7 @@
         <w:spacing w:after="120"/>
       </w:pPr>
       <w:r>
-        <w:t>Operational Guidelines for the Design, Implementation and Harmonization of Monitoring and Evaluation Systems for Climate-Smart Agriculture</w:t>
+        <w:t>Operational Guidelines for the Design, Implementation and Harmonization of Monitoring and Evaluation Systems for Climate-Smart Agriculture. nan</w:t>
       </w:r>
     </w:p>
     <w:p>
@@ -114,7 +114,7 @@
         <w:spacing w:after="120"/>
       </w:pPr>
       <w:r>
-        <w:t>Strengthening Monitoring and Evaluation for Adaptation Planning in the Agriculture Sectors</w:t>
+        <w:t>Strengthening Monitoring and Evaluation for Adaptation Planning in the Agriculture Sectors. nan</w:t>
       </w:r>
     </w:p>
     <w:p>
@@ -177,7 +177,7 @@
         <w:spacing w:after="120"/>
       </w:pPr>
       <w:r>
-        <w:t>Developing a methodology to evaluate climate services for farmers in Africa and South Asia (Workshop Report). CCAFS, 27 pp</w:t>
+        <w:t>Developing a methodology to evaluate climate services for farmers in Africa and South Asia (Workshop Report). CCAFS, 27 pp. nan</w:t>
       </w:r>
     </w:p>
     <w:p>
@@ -339,7 +339,7 @@
         <w:spacing w:after="120"/>
       </w:pPr>
       <w:r>
-        <w:t>The influence of size on cost behaviour associated with tactical and operational fexibility. Estudios de economia, 38, 419–455</w:t>
+        <w:t>The influence of size on cost behaviour associated with tactical and operational fexibility. Estudios de economia, 38, 419–455. nan</w:t>
       </w:r>
     </w:p>
     <w:p>
@@ -483,7 +483,7 @@
         <w:spacing w:after="120"/>
       </w:pPr>
       <w:r>
-        <w:t>Rural households' livelihood assets, strategies and outcomes in drought-prone areas of the Amhara region, Ethiopia: Case study in Lay Gaint district. African journal of agricultural research, 8, 5716–5727</w:t>
+        <w:t>Rural households' livelihood assets, strategies and outcomes in drought-prone areas of the Amhara region, Ethiopia: Case study in Lay Gaint district. African journal of agricultural research, 8, 5716–5727. nan</w:t>
       </w:r>
     </w:p>
     <w:p>
@@ -573,7 +573,7 @@
         <w:spacing w:after="120"/>
       </w:pPr>
       <w:r>
-        <w:t>Agricultural adaptation to climate change. Springer International Publishing</w:t>
+        <w:t>Agricultural adaptation to climate change. Springer International Publishing. nan</w:t>
       </w:r>
     </w:p>
     <w:p>
@@ -609,7 +609,7 @@
         <w:spacing w:after="120"/>
       </w:pPr>
       <w:r>
-        <w:t>National sample census of agriculture. Central Bureau of Statistics, Nepal</w:t>
+        <w:t>National sample census of agriculture. Central Bureau of Statistics, Nepal. nan</w:t>
       </w:r>
     </w:p>
     <w:p>
@@ -618,7 +618,7 @@
         <w:spacing w:after="120"/>
       </w:pPr>
       <w:r>
-        <w:t>Sustainable livelihoods, environment and development: Putting poor rural people first. unpublished</w:t>
+        <w:t>Sustainable livelihoods, environment and development: Putting poor rural people first. unpublished. nan</w:t>
       </w:r>
     </w:p>
     <w:p>
@@ -636,7 +636,7 @@
         <w:spacing w:after="120"/>
       </w:pPr>
       <w:r>
-        <w:t>Handbook of climate change mitigation and adaptation. Springer International Publishing</w:t>
+        <w:t>Handbook of climate change mitigation and adaptation. Springer International Publishing. nan</w:t>
       </w:r>
     </w:p>
     <w:p>
@@ -807,7 +807,7 @@
         <w:spacing w:after="120"/>
       </w:pPr>
       <w:r>
-        <w:t>Handbook of climate change adaptation. Springer Berlin Heidelberg</w:t>
+        <w:t>Handbook of climate change adaptation. Springer Berlin Heidelberg. nan</w:t>
       </w:r>
     </w:p>
     <w:p>
@@ -897,7 +897,7 @@
         <w:spacing w:after="120"/>
       </w:pPr>
       <w:r>
-        <w:t>All India report on agriculture census 2015-16. Tech. rep., Minisity of Agriculture and Farmers' Welfare, India</w:t>
+        <w:t>All India report on agriculture census 2015-16. Tech. rep., Minisity of Agriculture and Farmers' Welfare, India. nan</w:t>
       </w:r>
     </w:p>
     <w:p>
@@ -906,7 +906,7 @@
         <w:spacing w:after="120"/>
       </w:pPr>
       <w:r>
-        <w:t>Agriculture development strategy (2015-2035). Tech. rep., Ministry of Agriculture</w:t>
+        <w:t>Agriculture development strategy (2015-2035). Tech. rep., Ministry of Agriculture. nan</w:t>
       </w:r>
     </w:p>
     <w:p>
@@ -1014,7 +1014,7 @@
         <w:spacing w:after="120"/>
       </w:pPr>
       <w:r>
-        <w:t>Climate change 2014 – Impacts, adaptation and vulnerability: Regional aspects. Cambridge University Press</w:t>
+        <w:t>Climate change 2014 – Impacts, adaptation and vulnerability: Regional aspects. Cambridge University Press. nan</w:t>
       </w:r>
     </w:p>
     <w:p>
@@ -1356,7 +1356,7 @@
         <w:spacing w:after="120"/>
       </w:pPr>
       <w:r>
-        <w:t>Climate change 2001: Impacts, adaptation, and vulnerability: Contribution of working group II to the third assessment report of the intergovernmental panel on climate change (Vol. 2). Cambridge University Press</w:t>
+        <w:t>Climate change 2001: Impacts, adaptation, and vulnerability: Contribution of working group II to the third assessment report of the intergovernmental panel on climate change (Vol. 2). Cambridge University Press. nan</w:t>
       </w:r>
     </w:p>
     <w:p>
@@ -1383,7 +1383,7 @@
         <w:spacing w:after="120"/>
       </w:pPr>
       <w:r>
-        <w:t>Determinants of adopting imazapyr-resistant maize technologies and its impact on household income in western Kenya. AgBioForum, 14, 158–163</w:t>
+        <w:t>Determinants of adopting imazapyr-resistant maize technologies and its impact on household income in western Kenya. AgBioForum, 14, 158–163. nan</w:t>
       </w:r>
     </w:p>
     <w:p>
@@ -1401,7 +1401,7 @@
         <w:spacing w:after="120"/>
       </w:pPr>
       <w:r>
-        <w:t>Climate change vulnberability mapping for Nepal. Tech. rep., Government of Nepal</w:t>
+        <w:t>Climate change vulnberability mapping for Nepal. Tech. rep., Government of Nepal. nan</w:t>
       </w:r>
     </w:p>
     <w:p>
@@ -1554,7 +1554,7 @@
         <w:spacing w:after="120"/>
       </w:pPr>
       <w:r>
-        <w:t>Determinants of flood adaptationi: Parametric and semiparametric assessment. Journal of flood risk management, e12699</w:t>
+        <w:t>Determinants of flood adaptationi: Parametric and semiparametric assessment. Journal of flood risk management, e12699. nan</w:t>
       </w:r>
     </w:p>
     <w:p>
@@ -1680,7 +1680,7 @@
         <w:spacing w:after="120"/>
       </w:pPr>
       <w:r>
-        <w:t>Cognitive and physiological processes in fear appeals and attitude change: A revised theory of protection motivation. In Social psychophysiology: A sourcebook. Guilford Press</w:t>
+        <w:t>Cognitive and physiological processes in fear appeals and attitude change: A revised theory of protection motivation. In Social psychophysiology: A sourcebook. Guilford Press. nan</w:t>
       </w:r>
     </w:p>
     <w:p>
@@ -1689,7 +1689,7 @@
         <w:spacing w:after="120"/>
       </w:pPr>
       <w:r>
-        <w:t>Protection motivation theory. In Handbook of health behavior research I: Personal and socialdeteminants. Plenum Press</w:t>
+        <w:t>Protection motivation theory. In Handbook of health behavior research I: Personal and socialdeteminants. Plenum Press. nan</w:t>
       </w:r>
     </w:p>
     <w:p>
@@ -1725,7 +1725,7 @@
         <w:spacing w:after="120"/>
       </w:pPr>
       <w:r>
-        <w:t>Micro-behavioral eonomics of global warming. Springer</w:t>
+        <w:t>Micro-behavioral eonomics of global warming. Springer. nan</w:t>
       </w:r>
     </w:p>
     <w:p>
@@ -1860,7 +1860,7 @@
         <w:spacing w:after="120"/>
       </w:pPr>
       <w:r>
-        <w:t>Agricultural transformation in Nepal. Springer Singapore</w:t>
+        <w:t>Agricultural transformation in Nepal. Springer Singapore. nan</w:t>
       </w:r>
     </w:p>
     <w:p>
@@ -2031,7 +2031,7 @@
         <w:spacing w:after="120"/>
       </w:pPr>
       <w:r>
-        <w:t>Introductory econometrics: A modern approach, 19th Edition. Cengage Learning</w:t>
+        <w:t>Introductory econometrics: A modern approach, 19th Edition. Cengage Learning. nan</w:t>
       </w:r>
     </w:p>
     <w:p>
@@ -2121,7 +2121,7 @@
         <w:spacing w:after="120"/>
       </w:pPr>
       <w:r>
-        <w:t>Laudien, R., Gornott, C., Chemura, A., Cronauer, C.C., Gleixner, S., Heckmann, T., Staubach, L. and von Witzke, K., 2023. Climate risk analysis for adaptation planning in Zambia's agricultural sector</w:t>
+        <w:t>Laudien, R., Gornott, C., Chemura, A., Cronauer, C.C., Gleixner, S., Heckmann, T., Staubach, L. and von Witzke, K., 2023. Climate risk analysis for adaptation planning in Zambia's agricultural sector. nan</w:t>
       </w:r>
     </w:p>
     <w:p>
@@ -2130,7 +2130,286 @@
         <w:spacing w:after="120"/>
       </w:pPr>
       <w:r>
-        <w:t>Learning-Oriented Real-Time Impact Assessment Programme (LORTA): Impact evaluation report for FP002 - Scaling Up the Use of Modernized Climate Information and Early Warning Systems in Malawi. (April). Songdo, South Korea: Independent Evaluation Unit, Green Climate Fund</w:t>
+        <w:t>Learning-Oriented Real-Time Impact Assessment Programme (LORTA): Impact evaluation report for FP002 - Scaling Up the Use of Modernized Climate Information and Early Warning Systems in Malawi. (April). Songdo, South Korea: Independent Evaluation Unit, Green Climate Fund. nan</w:t>
+      </w:r>
+    </w:p>
+    <w:p>
+      <w:pPr>
+        <w:pStyle w:val="ListNumber"/>
+        <w:spacing w:after="120"/>
+      </w:pPr>
+      <w:r>
+        <w:t>Spearman, M. &amp; McGray, H. 2011. Making adaptation count: concepts and options for monitoring and evaluation of climate change adaptation. Bonn and Eschborn, GIZ. - https://pdf.wri.org/making_adaptation_count.pdf. nan</w:t>
+      </w:r>
+    </w:p>
+    <w:p>
+      <w:pPr>
+        <w:pStyle w:val="ListNumber"/>
+        <w:spacing w:after="120"/>
+      </w:pPr>
+      <w:r>
+        <w:t>Impact evaluation guidebook for climate change adaptation projects (Deutsche Gesellschaft für Internationale Zusammenarbeit, 2015). nan</w:t>
+      </w:r>
+    </w:p>
+    <w:p>
+      <w:pPr>
+        <w:pStyle w:val="ListNumber"/>
+        <w:spacing w:after="120"/>
+      </w:pPr>
+      <w:r>
+        <w:t>Bryan, E., Ringler, C., Okoba, B.O. &amp; Herrero, M. 2013. Adapting agriculture to climate change in Kenya: household strategies and determinants. Journal of Environmental Management, 114:26–35. https://doi.org/10.1016/j.jenvman.2012.10.036</w:t>
+      </w:r>
+    </w:p>
+    <w:p>
+      <w:pPr>
+        <w:pStyle w:val="ListNumber"/>
+        <w:spacing w:after="120"/>
+      </w:pPr>
+      <w:r>
+        <w:t>Philpott et al 2008 - A multi-scale assessment of hurricane impacts on agricultural landscapes based on land use and topographic features.pdf. https://doi.org/10.1016/j.agee.2008.04.016</w:t>
+      </w:r>
+    </w:p>
+    <w:p>
+      <w:pPr>
+        <w:pStyle w:val="ListNumber"/>
+        <w:spacing w:after="120"/>
+      </w:pPr>
+      <w:r>
+        <w:t>Rogé et al. 2014. Farmer Strategies for Dealing with Climatic Variability  A Case Study from the Mixteca Alta Region of Oaxaca  Mexico.pdf. https://doi.org/10.1080/21683565.2014.900842</w:t>
+      </w:r>
+    </w:p>
+    <w:p>
+      <w:pPr>
+        <w:pStyle w:val="ListNumber"/>
+        <w:spacing w:after="120"/>
+      </w:pPr>
+      <w:r>
+        <w:t>Capturing Collective Progress on Adaptation -- a Proposal to Move Forward on the UNFCCC Global Stocktake.pdf. nan</w:t>
+      </w:r>
+    </w:p>
+    <w:p>
+      <w:pPr>
+        <w:pStyle w:val="ListNumber"/>
+        <w:spacing w:after="120"/>
+      </w:pPr>
+      <w:r>
+        <w:t>Climate adaptation indicators and metrics - State of local policy practice.pdf. https://doi.org/10.1016/j.ecolind.2022.109657</w:t>
+      </w:r>
+    </w:p>
+    <w:p>
+      <w:pPr>
+        <w:pStyle w:val="ListNumber"/>
+        <w:spacing w:after="120"/>
+      </w:pPr>
+      <w:r>
+        <w:t>Myers and Heckert. 2025. Women’s economic empowerment and leadership_ Examining an intervention for smallholder farmers delivered via farmer producer organizations in Guatemala using qualitative methods.pdf. nan</w:t>
+      </w:r>
+    </w:p>
+    <w:p>
+      <w:pPr>
+        <w:pStyle w:val="ListNumber"/>
+        <w:spacing w:after="120"/>
+      </w:pPr>
+      <w:r>
+        <w:t>Araos M. et al., 2021. Equity in human adaptation-related responses: A systematic global review. One Earth. https://doi.org/10.1016/j.oneear.2021.09.001</w:t>
+      </w:r>
+    </w:p>
+    <w:p>
+      <w:pPr>
+        <w:pStyle w:val="ListNumber"/>
+        <w:spacing w:after="120"/>
+      </w:pPr>
+      <w:r>
+        <w:t>Filho W.L., 2022. Understanding responses to climate-related water scarcity in Africa. Science of the Total Environment. 150420. https://doi.org/10.1016/j.scitotenv.2021.150420</w:t>
+      </w:r>
+    </w:p>
+    <w:p>
+      <w:pPr>
+        <w:pStyle w:val="ListNumber"/>
+        <w:spacing w:after="120"/>
+      </w:pPr>
+      <w:r>
+        <w:t>Health effects of climate change adaptation options and responses: evidence and reporting. Environ. Res. Lett. 16 073001. nan</w:t>
+      </w:r>
+    </w:p>
+    <w:p>
+      <w:pPr>
+        <w:pStyle w:val="ListNumber"/>
+        <w:spacing w:after="120"/>
+      </w:pPr>
+      <w:r>
+        <w:t>Thomas, A., Theokritoff, E., Lesnikowski, A. et al. Global evidence of constraints and limits to human adaptation. Reg Environ Change 21, 85 (2021). https://doi.org/10.1007/s10113-021-01808-9</w:t>
+      </w:r>
+    </w:p>
+    <w:p>
+      <w:pPr>
+        <w:pStyle w:val="ListNumber"/>
+        <w:spacing w:after="120"/>
+      </w:pPr>
+      <w:r>
+        <w:t>Turek-Hankins L.L. et al. (In Press) Climate change adaptation to extreme heat: A global systematic review of implemented action. Oxford Open Climate Change. https://doi.org/10.1093/oxfclm/kgab005</w:t>
+      </w:r>
+    </w:p>
+    <w:p>
+      <w:pPr>
+        <w:pStyle w:val="ListNumber"/>
+        <w:spacing w:after="120"/>
+      </w:pPr>
+      <w:r>
+        <w:t>Williams P.A., 2021. Feasibility assessment of climate change adaptation options across Africa: an evidence-based review. Environ. Res. Lett. 16 073004. https://doi.org/10.1088/1748-9326/ac092d</w:t>
+      </w:r>
+    </w:p>
+    <w:p>
+      <w:pPr>
+        <w:pStyle w:val="ListNumber"/>
+        <w:spacing w:after="120"/>
+      </w:pPr>
+      <w:r>
+        <w:t>A systematic global stocktake of evidence on human adaptation to climate change. Nature Climate Change 11, 989-1000. https://doi.org/10.1038/s41558-021-01170-y</w:t>
+      </w:r>
+    </w:p>
+    <w:p>
+      <w:pPr>
+        <w:pStyle w:val="ListNumber"/>
+        <w:spacing w:after="120"/>
+      </w:pPr>
+      <w:r>
+        <w:t>The role of indigenous knowledge and local knowledge in water sector adaptation to climate change in Africa: A structured assessment. Sustainability Science. https://doi.org/10.21203/rs.3.rs-774241/v1</w:t>
+      </w:r>
+    </w:p>
+    <w:p>
+      <w:pPr>
+        <w:pStyle w:val="ListNumber"/>
+        <w:spacing w:after="120"/>
+      </w:pPr>
+      <w:r>
+        <w:t>Kihoro et al. 2025. What constitutes climate change adaptation in Kenyan livestock systems_ a systematic review.pdf. nan</w:t>
+      </w:r>
+    </w:p>
+    <w:p>
+      <w:pPr>
+        <w:pStyle w:val="ListNumber"/>
+        <w:spacing w:after="120"/>
+      </w:pPr>
+      <w:r>
+        <w:t>Habermann. 2025. Locally led adaptation and climate-smart agriculture: A review of two conceptual framings of responses to climate change in LMICs.pdf. https://doi.org/10.1079/cabireviews.2025.0058</w:t>
+      </w:r>
+    </w:p>
+    <w:p>
+      <w:pPr>
+        <w:pStyle w:val="ListNumber"/>
+        <w:spacing w:after="120"/>
+      </w:pPr>
+      <w:r>
+        <w:t>Tesfaye, Abonesh, et al, 2022. Gender empowerment and parity in East Africa: evidence from climate-smart agriculture in Ethiopia and Kenya. Climate and  Development (12) 28. https://doi.org/10.1080/17565529.2022.2154124</w:t>
+      </w:r>
+    </w:p>
+    <w:p>
+      <w:pPr>
+        <w:pStyle w:val="ListNumber"/>
+        <w:spacing w:after="120"/>
+      </w:pPr>
+      <w:r>
+        <w:t>Govoeyi B, Huyer Sophia, Worou N. 2025. Pathways for strengthening gender empowerment for CSA in rural Senegal. AICCRA Brief. Accelerating Impacts of CGIAR Climate Research for Africa (AICCRA) . https://cgspace.cgiar.org/items/c4b6eef0-4174-4e0f-98c0-a94590efe797. nan</w:t>
+      </w:r>
+    </w:p>
+    <w:p>
+      <w:pPr>
+        <w:pStyle w:val="ListNumber"/>
+        <w:spacing w:after="120"/>
+      </w:pPr>
+      <w:r>
+        <w:t>IPCC AR6 Chapter 16, Adaptation Gap reports, IEU/GCF, agrica.de. nan</w:t>
+      </w:r>
+    </w:p>
+    <w:p>
+      <w:pPr>
+        <w:pStyle w:val="ListNumber"/>
+        <w:spacing w:after="120"/>
+      </w:pPr>
+      <w:r>
+        <w:t>PROVIA Guidance https://www.unep.org/resources/report/provia-guidance-assessing-vulnerability-impacts-and-adaptation-climate-change. nan</w:t>
+      </w:r>
+    </w:p>
+    <w:p>
+      <w:pPr>
+        <w:pStyle w:val="ListNumber"/>
+        <w:spacing w:after="120"/>
+      </w:pPr>
+      <w:r>
+        <w:t>IIED's TAMD https://www.iied.org/tracking-adaptation-measuring-development-tamd. nan</w:t>
+      </w:r>
+    </w:p>
+    <w:p>
+      <w:pPr>
+        <w:pStyle w:val="ListNumber"/>
+        <w:spacing w:after="120"/>
+      </w:pPr>
+      <w:r>
+        <w:t>Do governments track the implementation of national climate change adaptation plans? An evidence-based global stocktake of monitoring and evaluation systems. Environmental Science &amp; Policy, 125, 179-188. https://www.sciencedirect.com/science/article/pii/S1462901121002379. https://doi.org/10.1016/j.envsci.2021.08.017</w:t>
+      </w:r>
+    </w:p>
+    <w:p>
+      <w:pPr>
+        <w:pStyle w:val="ListNumber"/>
+        <w:spacing w:after="120"/>
+      </w:pPr>
+      <w:r>
+        <w:t>Linking monitoring and evaluation of adaptation to climate change across scales: Avenues and practical approaches. New Directions for Evaluation, 147, 117–127. https://www.onlinelibrary.wiley.com/doi/full/10.1002/ev.20135. https://doi.org/10.1002/ev.20135</w:t>
+      </w:r>
+    </w:p>
+    <w:p>
+      <w:pPr>
+        <w:pStyle w:val="ListNumber"/>
+        <w:spacing w:after="120"/>
+      </w:pPr>
+      <w:r>
+        <w:t>A make or break moment for climate change adaptation. In: van den Berg, R. et al. (2022). What should evaluation learn from COP 26? Views of evaluation practitioners. Evaluation, 28(1), 7–35. https://doi.org/10.1177/13563890221074173. https://doi.org/10.1177/13563890221074173</w:t>
+      </w:r>
+    </w:p>
+    <w:p>
+      <w:pPr>
+        <w:pStyle w:val="ListNumber"/>
+        <w:spacing w:after="120"/>
+      </w:pPr>
+      <w:r>
+        <w:t>Pitfalls and potential of measuring climate change adaptation through adaptation metrics. In: Christiansen, L., Martinez, G., &amp; Naswa, P. (Eds.): Adaptation Metrics: Perspectives on measuring, aggregating and comparing adaptation results, pp.29-47. UNEP DTU Partnership. https://unepccc.org/publications/adaptation-metrics-perspectives-on-measuring-aggregating-and-comparing-adaptation-results/. nan</w:t>
+      </w:r>
+    </w:p>
+    <w:p>
+      <w:pPr>
+        <w:pStyle w:val="ListNumber"/>
+        <w:spacing w:after="120"/>
+      </w:pPr>
+      <w:r>
+        <w:t>Assessing results of climate change adaptation projects in practice: learning from German Technical Development Cooperation. In: Christiansen, L., Martinez, G., &amp; Naswa, P. (Eds.): Adaptation Metrics: Perspectives on measuring, aggregating and comparing adaptation results, pp.139-155. UNEP DTU Partnership. nan</w:t>
+      </w:r>
+    </w:p>
+    <w:p>
+      <w:pPr>
+        <w:pStyle w:val="ListNumber"/>
+        <w:spacing w:after="120"/>
+      </w:pPr>
+      <w:r>
+        <w:t>The Adaptation M&amp;E Navigator. A decision support tool for the selection of suitable approaches to monitor and evaluate adaptation to climate change. In: Uitto, J., Puri, J., van den Berg, R.D. (Eds.): Evaluating Climate Change Action for Sustainable Development, pp.327-341. Springer International Publishing. https://link.springer.com/chapter/10.1007/978-3-319-43702-6_18. https://doi.org/10.1007/978-3-319-43702-6_18</w:t>
+      </w:r>
+    </w:p>
+    <w:p>
+      <w:pPr>
+        <w:pStyle w:val="ListNumber"/>
+        <w:spacing w:after="120"/>
+      </w:pPr>
+      <w:r>
+        <w:t>Adaptation metrics: Current landscape and evolving practices. Background paper for the Global Commission on Adaptation. https://gca.org/reports/adaptation-metrics-current-landscape-and-evolving-practices/. nan</w:t>
+      </w:r>
+    </w:p>
+    <w:p>
+      <w:pPr>
+        <w:pStyle w:val="ListNumber"/>
+        <w:spacing w:after="120"/>
+      </w:pPr>
+      <w:r>
+        <w:t>Impact Evaluation Guidebook for Climate Change Adaptation Projects: https://www.adaptationcommunity.net/?wpfb_dl=260. nan</w:t>
       </w:r>
     </w:p>
     <w:sectPr>

</xml_diff>